<commit_message>
added pdf and doc of HW
</commit_message>
<xml_diff>
--- a/02_leds/02_leds_HW.docx
+++ b/02_leds/02_leds_HW.docx
@@ -2801,7 +2801,6 @@
         </w:rPr>
         <w:t>LED_RED</w:t>
       </w:r>
-      <w:proofErr w:type="gramStart"/>
       <w:r>
         <w:rPr>
           <w:rFonts w:ascii="Consolas" w:hAnsi="Consolas" w:cs="Consolas"/>
@@ -2813,7 +2812,6 @@
         </w:rPr>
         <w:t>);</w:t>
       </w:r>
-      <w:proofErr w:type="gramEnd"/>
     </w:p>
     <w:p>
       <w:pPr>
@@ -3031,7 +3029,6 @@
         </w:rPr>
         <w:t xml:space="preserve"> </w:t>
       </w:r>
-      <w:proofErr w:type="gramStart"/>
       <w:r>
         <w:rPr>
           <w:rFonts w:ascii="Consolas" w:hAnsi="Consolas" w:cs="Consolas"/>
@@ -3043,7 +3040,6 @@
         </w:rPr>
         <w:t>0;</w:t>
       </w:r>
-      <w:proofErr w:type="gramEnd"/>
     </w:p>
     <w:p>
       <w:pPr>
@@ -3929,31 +3925,7 @@
           <w:highlight w:val="white"/>
           <w:lang w:val="en-GB"/>
         </w:rPr>
-        <w:t>//LEDs are on pins PC5 to PC0 (6 total) alternative DDRC |= (1&lt;&lt;PC</w:t>
-      </w:r>
-      <w:proofErr w:type="gramStart"/>
-      <w:r>
-        <w:rPr>
-          <w:rFonts w:ascii="Consolas" w:hAnsi="Consolas" w:cs="Consolas"/>
-          <w:color w:val="008000"/>
-          <w:sz w:val="19"/>
-          <w:szCs w:val="19"/>
-          <w:highlight w:val="white"/>
-          <w:lang w:val="en-GB"/>
-        </w:rPr>
-        <w:t>5)|</w:t>
-      </w:r>
-      <w:proofErr w:type="gramEnd"/>
-      <w:r>
-        <w:rPr>
-          <w:rFonts w:ascii="Consolas" w:hAnsi="Consolas" w:cs="Consolas"/>
-          <w:color w:val="008000"/>
-          <w:sz w:val="19"/>
-          <w:szCs w:val="19"/>
-          <w:highlight w:val="white"/>
-          <w:lang w:val="en-GB"/>
-        </w:rPr>
-        <w:t>(1&lt;&lt;PC4)|(1&lt;&lt;PC3)...</w:t>
+        <w:t>//LEDs are on pins PC5 to PC0 (6 total) alternative DDRC |= (1&lt;&lt;PC5)|(1&lt;&lt;PC4)|(1&lt;&lt;PC3)...</w:t>
       </w:r>
     </w:p>
     <w:p>
@@ -4285,7 +4257,6 @@
         </w:rPr>
         <w:t xml:space="preserve"> </w:t>
       </w:r>
-      <w:proofErr w:type="gramStart"/>
       <w:r>
         <w:rPr>
           <w:rFonts w:ascii="Consolas" w:hAnsi="Consolas" w:cs="Consolas"/>
@@ -4297,7 +4268,6 @@
         </w:rPr>
         <w:t>0b00010000;</w:t>
       </w:r>
-      <w:proofErr w:type="gramEnd"/>
       <w:r>
         <w:rPr>
           <w:rFonts w:ascii="Consolas" w:hAnsi="Consolas" w:cs="Consolas"/>
@@ -4562,13 +4532,46 @@
       <w:r>
         <w:rPr>
           <w:rFonts w:ascii="Consolas" w:hAnsi="Consolas" w:cs="Consolas"/>
+          <w:color w:val="A31515"/>
+          <w:sz w:val="19"/>
+          <w:szCs w:val="19"/>
+          <w:highlight w:val="white"/>
+          <w:lang w:val="en-GB"/>
+        </w:rPr>
+        <w:tab/>
+      </w:r>
+      <w:r>
+        <w:rPr>
+          <w:rFonts w:ascii="Consolas" w:hAnsi="Consolas" w:cs="Consolas"/>
           <w:color w:val="008000"/>
           <w:sz w:val="19"/>
           <w:szCs w:val="19"/>
           <w:highlight w:val="white"/>
           <w:lang w:val="en-GB"/>
         </w:rPr>
-        <w:t>//swift lighting LED to left</w:t>
+        <w:t>//s</w:t>
+      </w:r>
+      <w:r>
+        <w:rPr>
+          <w:rFonts w:ascii="Consolas" w:hAnsi="Consolas" w:cs="Consolas"/>
+          <w:color w:val="008000"/>
+          <w:sz w:val="19"/>
+          <w:szCs w:val="19"/>
+          <w:highlight w:val="white"/>
+          <w:lang w:val="en-GB"/>
+        </w:rPr>
+        <w:t>h</w:t>
+      </w:r>
+      <w:r>
+        <w:rPr>
+          <w:rFonts w:ascii="Consolas" w:hAnsi="Consolas" w:cs="Consolas"/>
+          <w:color w:val="008000"/>
+          <w:sz w:val="19"/>
+          <w:szCs w:val="19"/>
+          <w:highlight w:val="white"/>
+          <w:lang w:val="en-GB"/>
+        </w:rPr>
+        <w:t>ift lighting LED to left</w:t>
       </w:r>
     </w:p>
     <w:p>
@@ -5172,7 +5175,29 @@
           <w:highlight w:val="white"/>
           <w:lang w:val="en-GB"/>
         </w:rPr>
-        <w:t>//swift lighting LED to right</w:t>
+        <w:t>//s</w:t>
+      </w:r>
+      <w:r>
+        <w:rPr>
+          <w:rFonts w:ascii="Consolas" w:hAnsi="Consolas" w:cs="Consolas"/>
+          <w:color w:val="008000"/>
+          <w:sz w:val="19"/>
+          <w:szCs w:val="19"/>
+          <w:highlight w:val="white"/>
+          <w:lang w:val="en-GB"/>
+        </w:rPr>
+        <w:t>h</w:t>
+      </w:r>
+      <w:r>
+        <w:rPr>
+          <w:rFonts w:ascii="Consolas" w:hAnsi="Consolas" w:cs="Consolas"/>
+          <w:color w:val="008000"/>
+          <w:sz w:val="19"/>
+          <w:szCs w:val="19"/>
+          <w:highlight w:val="white"/>
+          <w:lang w:val="en-GB"/>
+        </w:rPr>
+        <w:t>ift lighting LED to right</w:t>
       </w:r>
     </w:p>
     <w:p>
@@ -6075,6 +6100,7 @@
     <w:lsdException w:name="HTML Sample" w:semiHidden="1" w:unhideWhenUsed="1"/>
     <w:lsdException w:name="HTML Typewriter" w:semiHidden="1" w:unhideWhenUsed="1"/>
     <w:lsdException w:name="HTML Variable" w:semiHidden="1" w:unhideWhenUsed="1"/>
+    <w:lsdException w:name="Normal Table" w:semiHidden="1" w:unhideWhenUsed="1"/>
     <w:lsdException w:name="annotation subject" w:semiHidden="1" w:unhideWhenUsed="1"/>
     <w:lsdException w:name="No List" w:semiHidden="1" w:unhideWhenUsed="1"/>
     <w:lsdException w:name="Outline List 1" w:semiHidden="1" w:unhideWhenUsed="1"/>
@@ -6121,8 +6147,10 @@
     <w:lsdException w:name="Table Subtle 2" w:semiHidden="1" w:unhideWhenUsed="1"/>
     <w:lsdException w:name="Table Web 1" w:semiHidden="1" w:unhideWhenUsed="1"/>
     <w:lsdException w:name="Table Web 2" w:semiHidden="1" w:unhideWhenUsed="1"/>
+    <w:lsdException w:name="Table Web 3" w:semiHidden="1" w:unhideWhenUsed="1"/>
     <w:lsdException w:name="Balloon Text" w:semiHidden="1" w:unhideWhenUsed="1"/>
     <w:lsdException w:name="Table Grid" w:uiPriority="39"/>
+    <w:lsdException w:name="Table Theme" w:semiHidden="1" w:unhideWhenUsed="1"/>
     <w:lsdException w:name="Placeholder Text" w:semiHidden="1"/>
     <w:lsdException w:name="No Spacing" w:uiPriority="1" w:qFormat="1"/>
     <w:lsdException w:name="Light Shading" w:uiPriority="60"/>

</xml_diff>